<commit_message>
Added arrows to table
</commit_message>
<xml_diff>
--- a/Tables.docx
+++ b/Tables.docx
@@ -3,6 +3,10 @@
 <w:document xmlns:wpc="http://schemas.microsoft.com/office/word/2010/wordprocessingCanvas" xmlns:cx="http://schemas.microsoft.com/office/drawing/2014/chartex" xmlns:cx1="http://schemas.microsoft.com/office/drawing/2015/9/8/chartex" xmlns:cx2="http://schemas.microsoft.com/office/drawing/2015/10/21/chartex" xmlns:cx3="http://schemas.microsoft.com/office/drawing/2016/5/9/chartex" xmlns:cx4="http://schemas.microsoft.com/office/drawing/2016/5/10/chartex" xmlns:cx5="http://schemas.microsoft.com/office/drawing/2016/5/11/chartex" xmlns:cx6="http://schemas.microsoft.com/office/drawing/2016/5/12/chartex" xmlns:cx7="http://schemas.microsoft.com/office/drawing/2016/5/13/chartex" xmlns:cx8="http://schemas.microsoft.com/office/drawing/2016/5/14/chartex" xmlns:mc="http://schemas.openxmlformats.org/markup-compatibility/2006" xmlns:aink="http://schemas.microsoft.com/office/drawing/2016/ink" xmlns:am3d="http://schemas.microsoft.com/office/drawing/2017/model3d" xmlns:o="urn:schemas-microsoft-com:office:office" xmlns:r="http://schemas.openxmlformats.org/officeDocument/2006/relationships" xmlns:m="http://schemas.openxmlformats.org/officeDocument/2006/math" xmlns:v="urn:schemas-microsoft-com:vml" xmlns:wp14="http://schemas.microsoft.com/office/word/2010/wordprocessingDrawing" xmlns:wp="http://schemas.openxmlformats.org/drawingml/2006/wordprocessingDrawing" xmlns:w10="urn:schemas-microsoft-com:office:word" xmlns:w="http://schemas.openxmlformats.org/wordprocessingml/2006/main" xmlns:w14="http://schemas.microsoft.com/office/word/2010/wordml" xmlns:w15="http://schemas.microsoft.com/office/word/2012/wordml" xmlns:w16cid="http://schemas.microsoft.com/office/word/2016/wordml/cid" xmlns:w16se="http://schemas.microsoft.com/office/word/2015/wordml/symex" xmlns:wpg="http://schemas.microsoft.com/office/word/2010/wordprocessingGroup" xmlns:wpi="http://schemas.microsoft.com/office/word/2010/wordprocessingInk" xmlns:wne="http://schemas.microsoft.com/office/word/2006/wordml" xmlns:wps="http://schemas.microsoft.com/office/word/2010/wordprocessingShape" mc:Ignorable="w14 w15 w16se w16cid wp14">
   <w:body>
     <w:p>
+      <w:pPr>
+        <w:spacing w:line="240" w:lineRule="auto"/>
+        <w:contextualSpacing/>
+      </w:pPr>
       <w:r>
         <w:t>Language:</w:t>
       </w:r>
@@ -33,14 +37,12 @@
                 <w:u w:val="single"/>
               </w:rPr>
             </w:pPr>
-            <w:proofErr w:type="spellStart"/>
             <w:r>
               <w:rPr>
                 <w:u w:val="single"/>
               </w:rPr>
               <w:t>LanguageUUID</w:t>
             </w:r>
-            <w:proofErr w:type="spellEnd"/>
           </w:p>
         </w:tc>
         <w:tc>
@@ -58,11 +60,9 @@
             <w:tcW w:w="2338" w:type="dxa"/>
           </w:tcPr>
           <w:p>
-            <w:proofErr w:type="spellStart"/>
             <w:r>
               <w:t>FileExtension</w:t>
             </w:r>
-            <w:proofErr w:type="spellEnd"/>
           </w:p>
         </w:tc>
         <w:tc>
@@ -70,23 +70,350 @@
             <w:tcW w:w="2338" w:type="dxa"/>
           </w:tcPr>
           <w:p>
-            <w:proofErr w:type="spellStart"/>
             <w:r>
               <w:t>Runtype</w:t>
             </w:r>
-            <w:proofErr w:type="spellEnd"/>
           </w:p>
         </w:tc>
       </w:tr>
     </w:tbl>
     <w:p>
-      <w:proofErr w:type="spellStart"/>
       <w:r>
-        <w:t>DataType</w:t>
+        <w:rPr>
+          <w:noProof/>
+        </w:rPr>
+        <mc:AlternateContent>
+          <mc:Choice Requires="wps">
+            <w:drawing>
+              <wp:anchor distT="0" distB="0" distL="114300" distR="114300" simplePos="0" relativeHeight="251672576" behindDoc="0" locked="0" layoutInCell="1" allowOverlap="1">
+                <wp:simplePos x="0" y="0"/>
+                <wp:positionH relativeFrom="column">
+                  <wp:posOffset>1485900</wp:posOffset>
+                </wp:positionH>
+                <wp:positionV relativeFrom="paragraph">
+                  <wp:posOffset>22860</wp:posOffset>
+                </wp:positionV>
+                <wp:extent cx="3248025" cy="238125"/>
+                <wp:effectExtent l="0" t="57150" r="28575" b="28575"/>
+                <wp:wrapNone/>
+                <wp:docPr id="14" name="Straight Arrow Connector 14"/>
+                <wp:cNvGraphicFramePr/>
+                <a:graphic xmlns:a="http://schemas.openxmlformats.org/drawingml/2006/main">
+                  <a:graphicData uri="http://schemas.microsoft.com/office/word/2010/wordprocessingShape">
+                    <wps:wsp>
+                      <wps:cNvCnPr/>
+                      <wps:spPr>
+                        <a:xfrm flipH="1" flipV="1">
+                          <a:off x="0" y="0"/>
+                          <a:ext cx="3248025" cy="238125"/>
+                        </a:xfrm>
+                        <a:prstGeom prst="straightConnector1">
+                          <a:avLst/>
+                        </a:prstGeom>
+                        <a:ln>
+                          <a:tailEnd type="triangle"/>
+                        </a:ln>
+                      </wps:spPr>
+                      <wps:style>
+                        <a:lnRef idx="1">
+                          <a:schemeClr val="accent1"/>
+                        </a:lnRef>
+                        <a:fillRef idx="0">
+                          <a:schemeClr val="accent1"/>
+                        </a:fillRef>
+                        <a:effectRef idx="0">
+                          <a:schemeClr val="accent1"/>
+                        </a:effectRef>
+                        <a:fontRef idx="minor">
+                          <a:schemeClr val="tx1"/>
+                        </a:fontRef>
+                      </wps:style>
+                      <wps:bodyPr/>
+                    </wps:wsp>
+                  </a:graphicData>
+                </a:graphic>
+              </wp:anchor>
+            </w:drawing>
+          </mc:Choice>
+          <mc:Fallback>
+            <w:pict>
+              <v:shapetype w14:anchorId="25A21BAF" id="_x0000_t32" coordsize="21600,21600" o:spt="32" o:oned="t" path="m,l21600,21600e" filled="f">
+                <v:path arrowok="t" fillok="f" o:connecttype="none"/>
+                <o:lock v:ext="edit" shapetype="t"/>
+              </v:shapetype>
+              <v:shape id="Straight Arrow Connector 14" o:spid="_x0000_s1026" type="#_x0000_t32" style="position:absolute;margin-left:117pt;margin-top:1.8pt;width:255.75pt;height:18.75pt;flip:x y;z-index:251672576;visibility:visible;mso-wrap-style:square;mso-wrap-distance-left:9pt;mso-wrap-distance-top:0;mso-wrap-distance-right:9pt;mso-wrap-distance-bottom:0;mso-position-horizontal:absolute;mso-position-horizontal-relative:text;mso-position-vertical:absolute;mso-position-vertical-relative:text" o:gfxdata="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" strokecolor="#4472c4 [3204]" strokeweight=".5pt">
+                <v:stroke endarrow="block" joinstyle="miter"/>
+              </v:shape>
+            </w:pict>
+          </mc:Fallback>
+        </mc:AlternateContent>
       </w:r>
-      <w:proofErr w:type="spellEnd"/>
       <w:r>
-        <w:t>:</w:t>
+        <w:rPr>
+          <w:noProof/>
+        </w:rPr>
+        <mc:AlternateContent>
+          <mc:Choice Requires="wps">
+            <w:drawing>
+              <wp:anchor distT="0" distB="0" distL="114300" distR="114300" simplePos="0" relativeHeight="251671552" behindDoc="0" locked="0" layoutInCell="1" allowOverlap="1">
+                <wp:simplePos x="0" y="0"/>
+                <wp:positionH relativeFrom="column">
+                  <wp:posOffset>1095375</wp:posOffset>
+                </wp:positionH>
+                <wp:positionV relativeFrom="paragraph">
+                  <wp:posOffset>22860</wp:posOffset>
+                </wp:positionV>
+                <wp:extent cx="3629025" cy="762000"/>
+                <wp:effectExtent l="19050" t="57150" r="28575" b="19050"/>
+                <wp:wrapNone/>
+                <wp:docPr id="13" name="Straight Arrow Connector 13"/>
+                <wp:cNvGraphicFramePr/>
+                <a:graphic xmlns:a="http://schemas.openxmlformats.org/drawingml/2006/main">
+                  <a:graphicData uri="http://schemas.microsoft.com/office/word/2010/wordprocessingShape">
+                    <wps:wsp>
+                      <wps:cNvCnPr/>
+                      <wps:spPr>
+                        <a:xfrm flipH="1" flipV="1">
+                          <a:off x="0" y="0"/>
+                          <a:ext cx="3629025" cy="762000"/>
+                        </a:xfrm>
+                        <a:prstGeom prst="straightConnector1">
+                          <a:avLst/>
+                        </a:prstGeom>
+                        <a:ln>
+                          <a:tailEnd type="triangle"/>
+                        </a:ln>
+                      </wps:spPr>
+                      <wps:style>
+                        <a:lnRef idx="1">
+                          <a:schemeClr val="accent1"/>
+                        </a:lnRef>
+                        <a:fillRef idx="0">
+                          <a:schemeClr val="accent1"/>
+                        </a:fillRef>
+                        <a:effectRef idx="0">
+                          <a:schemeClr val="accent1"/>
+                        </a:effectRef>
+                        <a:fontRef idx="minor">
+                          <a:schemeClr val="tx1"/>
+                        </a:fontRef>
+                      </wps:style>
+                      <wps:bodyPr/>
+                    </wps:wsp>
+                  </a:graphicData>
+                </a:graphic>
+              </wp:anchor>
+            </w:drawing>
+          </mc:Choice>
+          <mc:Fallback>
+            <w:pict>
+              <v:shape w14:anchorId="2BFDE852" id="Straight Arrow Connector 13" o:spid="_x0000_s1026" type="#_x0000_t32" style="position:absolute;margin-left:86.25pt;margin-top:1.8pt;width:285.75pt;height:60pt;flip:x y;z-index:251671552;visibility:visible;mso-wrap-style:square;mso-wrap-distance-left:9pt;mso-wrap-distance-top:0;mso-wrap-distance-right:9pt;mso-wrap-distance-bottom:0;mso-position-horizontal:absolute;mso-position-horizontal-relative:text;mso-position-vertical:absolute;mso-position-vertical-relative:text" o:gfxdata="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" strokecolor="#4472c4 [3204]" strokeweight=".5pt">
+                <v:stroke endarrow="block" joinstyle="miter"/>
+              </v:shape>
+            </w:pict>
+          </mc:Fallback>
+        </mc:AlternateContent>
+      </w:r>
+      <w:r>
+        <w:rPr>
+          <w:noProof/>
+        </w:rPr>
+        <mc:AlternateContent>
+          <mc:Choice Requires="wps">
+            <w:drawing>
+              <wp:anchor distT="0" distB="0" distL="114300" distR="114300" simplePos="0" relativeHeight="251670528" behindDoc="0" locked="0" layoutInCell="1" allowOverlap="1">
+                <wp:simplePos x="0" y="0"/>
+                <wp:positionH relativeFrom="column">
+                  <wp:posOffset>962025</wp:posOffset>
+                </wp:positionH>
+                <wp:positionV relativeFrom="paragraph">
+                  <wp:posOffset>22860</wp:posOffset>
+                </wp:positionV>
+                <wp:extent cx="133350" cy="1276350"/>
+                <wp:effectExtent l="38100" t="38100" r="19050" b="19050"/>
+                <wp:wrapNone/>
+                <wp:docPr id="12" name="Straight Arrow Connector 12"/>
+                <wp:cNvGraphicFramePr/>
+                <a:graphic xmlns:a="http://schemas.openxmlformats.org/drawingml/2006/main">
+                  <a:graphicData uri="http://schemas.microsoft.com/office/word/2010/wordprocessingShape">
+                    <wps:wsp>
+                      <wps:cNvCnPr/>
+                      <wps:spPr>
+                        <a:xfrm flipH="1" flipV="1">
+                          <a:off x="0" y="0"/>
+                          <a:ext cx="133350" cy="1276350"/>
+                        </a:xfrm>
+                        <a:prstGeom prst="straightConnector1">
+                          <a:avLst/>
+                        </a:prstGeom>
+                        <a:ln>
+                          <a:tailEnd type="triangle"/>
+                        </a:ln>
+                      </wps:spPr>
+                      <wps:style>
+                        <a:lnRef idx="1">
+                          <a:schemeClr val="accent1"/>
+                        </a:lnRef>
+                        <a:fillRef idx="0">
+                          <a:schemeClr val="accent1"/>
+                        </a:fillRef>
+                        <a:effectRef idx="0">
+                          <a:schemeClr val="accent1"/>
+                        </a:effectRef>
+                        <a:fontRef idx="minor">
+                          <a:schemeClr val="tx1"/>
+                        </a:fontRef>
+                      </wps:style>
+                      <wps:bodyPr/>
+                    </wps:wsp>
+                  </a:graphicData>
+                </a:graphic>
+              </wp:anchor>
+            </w:drawing>
+          </mc:Choice>
+          <mc:Fallback>
+            <w:pict>
+              <v:shape w14:anchorId="299CB229" id="Straight Arrow Connector 12" o:spid="_x0000_s1026" type="#_x0000_t32" style="position:absolute;margin-left:75.75pt;margin-top:1.8pt;width:10.5pt;height:100.5pt;flip:x y;z-index:251670528;visibility:visible;mso-wrap-style:square;mso-wrap-distance-left:9pt;mso-wrap-distance-top:0;mso-wrap-distance-right:9pt;mso-wrap-distance-bottom:0;mso-position-horizontal:absolute;mso-position-horizontal-relative:text;mso-position-vertical:absolute;mso-position-vertical-relative:text" o:gfxdata="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" strokecolor="#4472c4 [3204]" strokeweight=".5pt">
+                <v:stroke endarrow="block" joinstyle="miter"/>
+              </v:shape>
+            </w:pict>
+          </mc:Fallback>
+        </mc:AlternateContent>
+      </w:r>
+      <w:r>
+        <w:rPr>
+          <w:noProof/>
+        </w:rPr>
+        <mc:AlternateContent>
+          <mc:Choice Requires="wps">
+            <w:drawing>
+              <wp:anchor distT="0" distB="0" distL="114300" distR="114300" simplePos="0" relativeHeight="251668480" behindDoc="0" locked="0" layoutInCell="1" allowOverlap="1">
+                <wp:simplePos x="0" y="0"/>
+                <wp:positionH relativeFrom="column">
+                  <wp:posOffset>1295400</wp:posOffset>
+                </wp:positionH>
+                <wp:positionV relativeFrom="paragraph">
+                  <wp:posOffset>13335</wp:posOffset>
+                </wp:positionV>
+                <wp:extent cx="142875" cy="2266950"/>
+                <wp:effectExtent l="76200" t="38100" r="28575" b="19050"/>
+                <wp:wrapNone/>
+                <wp:docPr id="10" name="Straight Arrow Connector 10"/>
+                <wp:cNvGraphicFramePr/>
+                <a:graphic xmlns:a="http://schemas.openxmlformats.org/drawingml/2006/main">
+                  <a:graphicData uri="http://schemas.microsoft.com/office/word/2010/wordprocessingShape">
+                    <wps:wsp>
+                      <wps:cNvCnPr/>
+                      <wps:spPr>
+                        <a:xfrm flipH="1" flipV="1">
+                          <a:off x="0" y="0"/>
+                          <a:ext cx="142875" cy="2266950"/>
+                        </a:xfrm>
+                        <a:prstGeom prst="straightConnector1">
+                          <a:avLst/>
+                        </a:prstGeom>
+                        <a:ln>
+                          <a:tailEnd type="triangle"/>
+                        </a:ln>
+                      </wps:spPr>
+                      <wps:style>
+                        <a:lnRef idx="1">
+                          <a:schemeClr val="accent1"/>
+                        </a:lnRef>
+                        <a:fillRef idx="0">
+                          <a:schemeClr val="accent1"/>
+                        </a:fillRef>
+                        <a:effectRef idx="0">
+                          <a:schemeClr val="accent1"/>
+                        </a:effectRef>
+                        <a:fontRef idx="minor">
+                          <a:schemeClr val="tx1"/>
+                        </a:fontRef>
+                      </wps:style>
+                      <wps:bodyPr/>
+                    </wps:wsp>
+                  </a:graphicData>
+                </a:graphic>
+              </wp:anchor>
+            </w:drawing>
+          </mc:Choice>
+          <mc:Fallback>
+            <w:pict>
+              <v:shape w14:anchorId="2686A81C" id="Straight Arrow Connector 10" o:spid="_x0000_s1026" type="#_x0000_t32" style="position:absolute;margin-left:102pt;margin-top:1.05pt;width:11.25pt;height:178.5pt;flip:x y;z-index:251668480;visibility:visible;mso-wrap-style:square;mso-wrap-distance-left:9pt;mso-wrap-distance-top:0;mso-wrap-distance-right:9pt;mso-wrap-distance-bottom:0;mso-position-horizontal:absolute;mso-position-horizontal-relative:text;mso-position-vertical:absolute;mso-position-vertical-relative:text" o:gfxdata="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" strokecolor="#4472c4 [3204]" strokeweight=".5pt">
+                <v:stroke endarrow="block" joinstyle="miter"/>
+              </v:shape>
+            </w:pict>
+          </mc:Fallback>
+        </mc:AlternateContent>
+      </w:r>
+      <w:r>
+        <w:rPr>
+          <w:noProof/>
+        </w:rPr>
+        <mc:AlternateContent>
+          <mc:Choice Requires="wps">
+            <w:drawing>
+              <wp:anchor distT="0" distB="0" distL="114300" distR="114300" simplePos="0" relativeHeight="251666432" behindDoc="0" locked="0" layoutInCell="1" allowOverlap="1">
+                <wp:simplePos x="0" y="0"/>
+                <wp:positionH relativeFrom="column">
+                  <wp:posOffset>1143000</wp:posOffset>
+                </wp:positionH>
+                <wp:positionV relativeFrom="paragraph">
+                  <wp:posOffset>51435</wp:posOffset>
+                </wp:positionV>
+                <wp:extent cx="47625" cy="3781425"/>
+                <wp:effectExtent l="38100" t="38100" r="66675" b="28575"/>
+                <wp:wrapNone/>
+                <wp:docPr id="8" name="Straight Arrow Connector 8"/>
+                <wp:cNvGraphicFramePr/>
+                <a:graphic xmlns:a="http://schemas.openxmlformats.org/drawingml/2006/main">
+                  <a:graphicData uri="http://schemas.microsoft.com/office/word/2010/wordprocessingShape">
+                    <wps:wsp>
+                      <wps:cNvCnPr/>
+                      <wps:spPr>
+                        <a:xfrm flipV="1">
+                          <a:off x="0" y="0"/>
+                          <a:ext cx="47625" cy="3781425"/>
+                        </a:xfrm>
+                        <a:prstGeom prst="straightConnector1">
+                          <a:avLst/>
+                        </a:prstGeom>
+                        <a:ln>
+                          <a:tailEnd type="triangle"/>
+                        </a:ln>
+                      </wps:spPr>
+                      <wps:style>
+                        <a:lnRef idx="1">
+                          <a:schemeClr val="accent1"/>
+                        </a:lnRef>
+                        <a:fillRef idx="0">
+                          <a:schemeClr val="accent1"/>
+                        </a:fillRef>
+                        <a:effectRef idx="0">
+                          <a:schemeClr val="accent1"/>
+                        </a:effectRef>
+                        <a:fontRef idx="minor">
+                          <a:schemeClr val="tx1"/>
+                        </a:fontRef>
+                      </wps:style>
+                      <wps:bodyPr/>
+                    </wps:wsp>
+                  </a:graphicData>
+                </a:graphic>
+              </wp:anchor>
+            </w:drawing>
+          </mc:Choice>
+          <mc:Fallback>
+            <w:pict>
+              <v:shape w14:anchorId="620BF32B" id="Straight Arrow Connector 8" o:spid="_x0000_s1026" type="#_x0000_t32" style="position:absolute;margin-left:90pt;margin-top:4.05pt;width:3.75pt;height:297.75pt;flip:y;z-index:251666432;visibility:visible;mso-wrap-style:square;mso-wrap-distance-left:9pt;mso-wrap-distance-top:0;mso-wrap-distance-right:9pt;mso-wrap-distance-bottom:0;mso-position-horizontal:absolute;mso-position-horizontal-relative:text;mso-position-vertical:absolute;mso-position-vertical-relative:text" o:gfxdata="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" strokecolor="#4472c4 [3204]" strokeweight=".5pt">
+                <v:stroke endarrow="block" joinstyle="miter"/>
+              </v:shape>
+            </w:pict>
+          </mc:Fallback>
+        </mc:AlternateContent>
+      </w:r>
+      <w:r>
+        <w:t>DataType:</w:t>
       </w:r>
     </w:p>
     <w:tbl>
@@ -115,14 +442,12 @@
                 <w:u w:val="single"/>
               </w:rPr>
             </w:pPr>
-            <w:proofErr w:type="spellStart"/>
             <w:r>
               <w:rPr>
                 <w:u w:val="single"/>
               </w:rPr>
               <w:t>DataTypeUUID</w:t>
             </w:r>
-            <w:proofErr w:type="spellEnd"/>
           </w:p>
         </w:tc>
         <w:tc>
@@ -130,11 +455,9 @@
             <w:tcW w:w="2337" w:type="dxa"/>
           </w:tcPr>
           <w:p>
-            <w:proofErr w:type="spellStart"/>
             <w:r>
               <w:t>NumBytes</w:t>
             </w:r>
-            <w:proofErr w:type="spellEnd"/>
           </w:p>
         </w:tc>
         <w:tc>
@@ -142,11 +465,9 @@
             <w:tcW w:w="2338" w:type="dxa"/>
           </w:tcPr>
           <w:p>
-            <w:proofErr w:type="spellStart"/>
             <w:r>
               <w:t>EnglishEquiv</w:t>
             </w:r>
-            <w:proofErr w:type="spellEnd"/>
           </w:p>
         </w:tc>
         <w:tc>
@@ -159,19 +480,83 @@
                 <w:u w:val="dash"/>
               </w:rPr>
             </w:pPr>
-            <w:proofErr w:type="spellStart"/>
             <w:r>
               <w:rPr>
                 <w:u w:val="dash"/>
               </w:rPr>
               <w:t>LanguageUUID</w:t>
             </w:r>
-            <w:proofErr w:type="spellEnd"/>
           </w:p>
         </w:tc>
       </w:tr>
     </w:tbl>
     <w:p>
+      <w:r>
+        <w:rPr>
+          <w:noProof/>
+        </w:rPr>
+        <mc:AlternateContent>
+          <mc:Choice Requires="wps">
+            <w:drawing>
+              <wp:anchor distT="0" distB="0" distL="114300" distR="114300" simplePos="0" relativeHeight="251669504" behindDoc="0" locked="0" layoutInCell="1" allowOverlap="1">
+                <wp:simplePos x="0" y="0"/>
+                <wp:positionH relativeFrom="column">
+                  <wp:posOffset>1323975</wp:posOffset>
+                </wp:positionH>
+                <wp:positionV relativeFrom="paragraph">
+                  <wp:posOffset>28575</wp:posOffset>
+                </wp:positionV>
+                <wp:extent cx="1790700" cy="1733550"/>
+                <wp:effectExtent l="38100" t="38100" r="19050" b="19050"/>
+                <wp:wrapNone/>
+                <wp:docPr id="11" name="Straight Arrow Connector 11"/>
+                <wp:cNvGraphicFramePr/>
+                <a:graphic xmlns:a="http://schemas.openxmlformats.org/drawingml/2006/main">
+                  <a:graphicData uri="http://schemas.microsoft.com/office/word/2010/wordprocessingShape">
+                    <wps:wsp>
+                      <wps:cNvCnPr/>
+                      <wps:spPr>
+                        <a:xfrm flipH="1" flipV="1">
+                          <a:off x="0" y="0"/>
+                          <a:ext cx="1790700" cy="1733550"/>
+                        </a:xfrm>
+                        <a:prstGeom prst="straightConnector1">
+                          <a:avLst/>
+                        </a:prstGeom>
+                        <a:ln>
+                          <a:tailEnd type="triangle"/>
+                        </a:ln>
+                      </wps:spPr>
+                      <wps:style>
+                        <a:lnRef idx="1">
+                          <a:schemeClr val="accent1"/>
+                        </a:lnRef>
+                        <a:fillRef idx="0">
+                          <a:schemeClr val="accent1"/>
+                        </a:fillRef>
+                        <a:effectRef idx="0">
+                          <a:schemeClr val="accent1"/>
+                        </a:effectRef>
+                        <a:fontRef idx="minor">
+                          <a:schemeClr val="tx1"/>
+                        </a:fontRef>
+                      </wps:style>
+                      <wps:bodyPr/>
+                    </wps:wsp>
+                  </a:graphicData>
+                </a:graphic>
+              </wp:anchor>
+            </w:drawing>
+          </mc:Choice>
+          <mc:Fallback>
+            <w:pict>
+              <v:shape w14:anchorId="0B8FD1F0" id="Straight Arrow Connector 11" o:spid="_x0000_s1026" type="#_x0000_t32" style="position:absolute;margin-left:104.25pt;margin-top:2.25pt;width:141pt;height:136.5pt;flip:x y;z-index:251669504;visibility:visible;mso-wrap-style:square;mso-wrap-distance-left:9pt;mso-wrap-distance-top:0;mso-wrap-distance-right:9pt;mso-wrap-distance-bottom:0;mso-position-horizontal:absolute;mso-position-horizontal-relative:text;mso-position-vertical:absolute;mso-position-vertical-relative:text" o:gfxdata="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" strokecolor="#4472c4 [3204]" strokeweight=".5pt">
+                <v:stroke endarrow="block" joinstyle="miter"/>
+              </v:shape>
+            </w:pict>
+          </mc:Fallback>
+        </mc:AlternateContent>
+      </w:r>
       <w:r>
         <w:t>Component:</w:t>
       </w:r>
@@ -206,7 +591,13 @@
               <w:rPr>
                 <w:u w:val="single"/>
               </w:rPr>
-              <w:t>Header(change)</w:t>
+              <w:t>Header</w:t>
+            </w:r>
+            <w:r>
+              <w:rPr>
+                <w:u w:val="single"/>
+              </w:rPr>
+              <w:t>UUID</w:t>
             </w:r>
           </w:p>
         </w:tc>
@@ -225,11 +616,9 @@
             <w:tcW w:w="2338" w:type="dxa"/>
           </w:tcPr>
           <w:p>
-            <w:proofErr w:type="spellStart"/>
             <w:r>
               <w:t>CanBeInstantiated</w:t>
             </w:r>
-            <w:proofErr w:type="spellEnd"/>
           </w:p>
         </w:tc>
         <w:tc>
@@ -242,14 +631,12 @@
                 <w:u w:val="dash"/>
               </w:rPr>
             </w:pPr>
-            <w:proofErr w:type="spellStart"/>
             <w:r>
               <w:rPr>
                 <w:u w:val="dash"/>
               </w:rPr>
               <w:t>LanguageUUID</w:t>
             </w:r>
-            <w:proofErr w:type="spellEnd"/>
           </w:p>
         </w:tc>
       </w:tr>
@@ -275,11 +662,9 @@
             <w:tcW w:w="4675" w:type="dxa"/>
           </w:tcPr>
           <w:p>
-            <w:proofErr w:type="spellStart"/>
             <w:r>
               <w:t>LanguageUUID</w:t>
             </w:r>
-            <w:proofErr w:type="spellEnd"/>
           </w:p>
         </w:tc>
         <w:tc>
@@ -296,12 +681,73 @@
     </w:tbl>
     <w:p>
       <w:r>
-        <w:t>Ker</w:t>
+        <w:rPr>
+          <w:noProof/>
+        </w:rPr>
+        <mc:AlternateContent>
+          <mc:Choice Requires="wps">
+            <w:drawing>
+              <wp:anchor distT="0" distB="0" distL="114300" distR="114300" simplePos="0" relativeHeight="251660288" behindDoc="0" locked="0" layoutInCell="1" allowOverlap="1">
+                <wp:simplePos x="0" y="0"/>
+                <wp:positionH relativeFrom="column">
+                  <wp:posOffset>1343025</wp:posOffset>
+                </wp:positionH>
+                <wp:positionV relativeFrom="paragraph">
+                  <wp:posOffset>19685</wp:posOffset>
+                </wp:positionV>
+                <wp:extent cx="2476500" cy="1295400"/>
+                <wp:effectExtent l="38100" t="0" r="19050" b="57150"/>
+                <wp:wrapNone/>
+                <wp:docPr id="2" name="Straight Arrow Connector 2"/>
+                <wp:cNvGraphicFramePr/>
+                <a:graphic xmlns:a="http://schemas.openxmlformats.org/drawingml/2006/main">
+                  <a:graphicData uri="http://schemas.microsoft.com/office/word/2010/wordprocessingShape">
+                    <wps:wsp>
+                      <wps:cNvCnPr/>
+                      <wps:spPr>
+                        <a:xfrm flipH="1">
+                          <a:off x="0" y="0"/>
+                          <a:ext cx="2476500" cy="1295400"/>
+                        </a:xfrm>
+                        <a:prstGeom prst="straightConnector1">
+                          <a:avLst/>
+                        </a:prstGeom>
+                        <a:ln>
+                          <a:tailEnd type="triangle"/>
+                        </a:ln>
+                      </wps:spPr>
+                      <wps:style>
+                        <a:lnRef idx="1">
+                          <a:schemeClr val="accent1"/>
+                        </a:lnRef>
+                        <a:fillRef idx="0">
+                          <a:schemeClr val="accent1"/>
+                        </a:fillRef>
+                        <a:effectRef idx="0">
+                          <a:schemeClr val="accent1"/>
+                        </a:effectRef>
+                        <a:fontRef idx="minor">
+                          <a:schemeClr val="tx1"/>
+                        </a:fontRef>
+                      </wps:style>
+                      <wps:bodyPr/>
+                    </wps:wsp>
+                  </a:graphicData>
+                </a:graphic>
+              </wp:anchor>
+            </w:drawing>
+          </mc:Choice>
+          <mc:Fallback>
+            <w:pict>
+              <v:shape w14:anchorId="2273ACA7" id="Straight Arrow Connector 2" o:spid="_x0000_s1026" type="#_x0000_t32" style="position:absolute;margin-left:105.75pt;margin-top:1.55pt;width:195pt;height:102pt;flip:x;z-index:251660288;visibility:visible;mso-wrap-style:square;mso-wrap-distance-left:9pt;mso-wrap-distance-top:0;mso-wrap-distance-right:9pt;mso-wrap-distance-bottom:0;mso-position-horizontal:absolute;mso-position-horizontal-relative:text;mso-position-vertical:absolute;mso-position-vertical-relative:text" o:gfxdata="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" strokecolor="#4472c4 [3204]" strokeweight=".5pt">
+                <v:stroke endarrow="block" joinstyle="miter"/>
+              </v:shape>
+            </w:pict>
+          </mc:Fallback>
+        </mc:AlternateContent>
       </w:r>
-      <w:bookmarkStart w:id="0" w:name="_GoBack"/>
-      <w:bookmarkEnd w:id="0"/>
       <w:r>
-        <w:t>nel:</w:t>
+        <w:t>Kernel:</w:t>
       </w:r>
     </w:p>
     <w:tbl>
@@ -328,14 +774,81 @@
                 <w:u w:val="single"/>
               </w:rPr>
             </w:pPr>
-            <w:proofErr w:type="spellStart"/>
-            <w:r>
-              <w:rPr>
-                <w:u w:val="single"/>
-              </w:rPr>
-              <w:t>HardwareUUID</w:t>
-            </w:r>
-            <w:proofErr w:type="spellEnd"/>
+            <w:r>
+              <w:rPr>
+                <w:noProof/>
+                <w:u w:val="single"/>
+              </w:rPr>
+              <mc:AlternateContent>
+                <mc:Choice Requires="wps">
+                  <w:drawing>
+                    <wp:anchor distT="0" distB="0" distL="114300" distR="114300" simplePos="0" relativeHeight="251659264" behindDoc="0" locked="0" layoutInCell="1" allowOverlap="1">
+                      <wp:simplePos x="0" y="0"/>
+                      <wp:positionH relativeFrom="column">
+                        <wp:posOffset>1223645</wp:posOffset>
+                      </wp:positionH>
+                      <wp:positionV relativeFrom="paragraph">
+                        <wp:posOffset>175895</wp:posOffset>
+                      </wp:positionV>
+                      <wp:extent cx="371475" cy="2819400"/>
+                      <wp:effectExtent l="57150" t="0" r="28575" b="57150"/>
+                      <wp:wrapNone/>
+                      <wp:docPr id="1" name="Straight Arrow Connector 1"/>
+                      <wp:cNvGraphicFramePr/>
+                      <a:graphic xmlns:a="http://schemas.openxmlformats.org/drawingml/2006/main">
+                        <a:graphicData uri="http://schemas.microsoft.com/office/word/2010/wordprocessingShape">
+                          <wps:wsp>
+                            <wps:cNvCnPr/>
+                            <wps:spPr>
+                              <a:xfrm flipH="1">
+                                <a:off x="0" y="0"/>
+                                <a:ext cx="371475" cy="2819400"/>
+                              </a:xfrm>
+                              <a:prstGeom prst="straightConnector1">
+                                <a:avLst/>
+                              </a:prstGeom>
+                              <a:ln>
+                                <a:tailEnd type="triangle"/>
+                              </a:ln>
+                            </wps:spPr>
+                            <wps:style>
+                              <a:lnRef idx="1">
+                                <a:schemeClr val="accent1"/>
+                              </a:lnRef>
+                              <a:fillRef idx="0">
+                                <a:schemeClr val="accent1"/>
+                              </a:fillRef>
+                              <a:effectRef idx="0">
+                                <a:schemeClr val="accent1"/>
+                              </a:effectRef>
+                              <a:fontRef idx="minor">
+                                <a:schemeClr val="tx1"/>
+                              </a:fontRef>
+                            </wps:style>
+                            <wps:bodyPr/>
+                          </wps:wsp>
+                        </a:graphicData>
+                      </a:graphic>
+                    </wp:anchor>
+                  </w:drawing>
+                </mc:Choice>
+                <mc:Fallback>
+                  <w:pict>
+                    <v:shape w14:anchorId="5A95DB94" id="Straight Arrow Connector 1" o:spid="_x0000_s1026" type="#_x0000_t32" style="position:absolute;margin-left:96.35pt;margin-top:13.85pt;width:29.25pt;height:222pt;flip:x;z-index:251659264;visibility:visible;mso-wrap-style:square;mso-wrap-distance-left:9pt;mso-wrap-distance-top:0;mso-wrap-distance-right:9pt;mso-wrap-distance-bottom:0;mso-position-horizontal:absolute;mso-position-horizontal-relative:text;mso-position-vertical:absolute;mso-position-vertical-relative:text" o:gfxdata="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" strokecolor="#4472c4 [3204]" strokeweight=".5pt">
+                      <v:stroke endarrow="block" joinstyle="miter"/>
+                    </v:shape>
+                  </w:pict>
+                </mc:Fallback>
+              </mc:AlternateContent>
+            </w:r>
+            <w:r>
+              <w:rPr>
+                <w:u w:val="single"/>
+              </w:rPr>
+              <w:t>MTM</w:t>
+            </w:r>
+            <w:bookmarkStart w:id="0" w:name="_GoBack"/>
+            <w:bookmarkEnd w:id="0"/>
           </w:p>
         </w:tc>
         <w:tc>
@@ -359,13 +872,74 @@
       </w:tr>
     </w:tbl>
     <w:p>
-      <w:proofErr w:type="spellStart"/>
       <w:r>
-        <w:t>MemoryBlock</w:t>
+        <w:rPr>
+          <w:noProof/>
+        </w:rPr>
+        <mc:AlternateContent>
+          <mc:Choice Requires="wps">
+            <w:drawing>
+              <wp:anchor distT="0" distB="0" distL="114300" distR="114300" simplePos="0" relativeHeight="251661312" behindDoc="0" locked="0" layoutInCell="1" allowOverlap="1">
+                <wp:simplePos x="0" y="0"/>
+                <wp:positionH relativeFrom="column">
+                  <wp:posOffset>1533525</wp:posOffset>
+                </wp:positionH>
+                <wp:positionV relativeFrom="paragraph">
+                  <wp:posOffset>15875</wp:posOffset>
+                </wp:positionV>
+                <wp:extent cx="2095500" cy="762000"/>
+                <wp:effectExtent l="38100" t="0" r="19050" b="76200"/>
+                <wp:wrapNone/>
+                <wp:docPr id="3" name="Straight Arrow Connector 3"/>
+                <wp:cNvGraphicFramePr/>
+                <a:graphic xmlns:a="http://schemas.openxmlformats.org/drawingml/2006/main">
+                  <a:graphicData uri="http://schemas.microsoft.com/office/word/2010/wordprocessingShape">
+                    <wps:wsp>
+                      <wps:cNvCnPr/>
+                      <wps:spPr>
+                        <a:xfrm flipH="1">
+                          <a:off x="0" y="0"/>
+                          <a:ext cx="2095500" cy="762000"/>
+                        </a:xfrm>
+                        <a:prstGeom prst="straightConnector1">
+                          <a:avLst/>
+                        </a:prstGeom>
+                        <a:ln>
+                          <a:tailEnd type="triangle"/>
+                        </a:ln>
+                      </wps:spPr>
+                      <wps:style>
+                        <a:lnRef idx="1">
+                          <a:schemeClr val="accent1"/>
+                        </a:lnRef>
+                        <a:fillRef idx="0">
+                          <a:schemeClr val="accent1"/>
+                        </a:fillRef>
+                        <a:effectRef idx="0">
+                          <a:schemeClr val="accent1"/>
+                        </a:effectRef>
+                        <a:fontRef idx="minor">
+                          <a:schemeClr val="tx1"/>
+                        </a:fontRef>
+                      </wps:style>
+                      <wps:bodyPr/>
+                    </wps:wsp>
+                  </a:graphicData>
+                </a:graphic>
+              </wp:anchor>
+            </w:drawing>
+          </mc:Choice>
+          <mc:Fallback>
+            <w:pict>
+              <v:shape w14:anchorId="2140880D" id="Straight Arrow Connector 3" o:spid="_x0000_s1026" type="#_x0000_t32" style="position:absolute;margin-left:120.75pt;margin-top:1.25pt;width:165pt;height:60pt;flip:x;z-index:251661312;visibility:visible;mso-wrap-style:square;mso-wrap-distance-left:9pt;mso-wrap-distance-top:0;mso-wrap-distance-right:9pt;mso-wrap-distance-bottom:0;mso-position-horizontal:absolute;mso-position-horizontal-relative:text;mso-position-vertical:absolute;mso-position-vertical-relative:text" o:gfxdata="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" strokecolor="#4472c4 [3204]" strokeweight=".5pt">
+                <v:stroke endarrow="block" joinstyle="miter"/>
+              </v:shape>
+            </w:pict>
+          </mc:Fallback>
+        </mc:AlternateContent>
       </w:r>
-      <w:proofErr w:type="spellEnd"/>
       <w:r>
-        <w:t>:</w:t>
+        <w:t>MemoryBlock:</w:t>
       </w:r>
     </w:p>
     <w:tbl>
@@ -392,14 +966,12 @@
                 <w:u w:val="single"/>
               </w:rPr>
             </w:pPr>
-            <w:proofErr w:type="spellStart"/>
             <w:r>
               <w:rPr>
                 <w:u w:val="single"/>
               </w:rPr>
               <w:t>LanguageUUID</w:t>
             </w:r>
-            <w:proofErr w:type="spellEnd"/>
           </w:p>
         </w:tc>
         <w:tc>
@@ -412,14 +984,12 @@
                 <w:u w:val="single"/>
               </w:rPr>
             </w:pPr>
-            <w:proofErr w:type="spellStart"/>
             <w:r>
               <w:rPr>
                 <w:u w:val="single"/>
               </w:rPr>
               <w:t>DataTypeUUID</w:t>
             </w:r>
-            <w:proofErr w:type="spellEnd"/>
           </w:p>
         </w:tc>
       </w:tr>
@@ -455,6 +1025,73 @@
             </w:pPr>
             <w:r>
               <w:rPr>
+                <w:noProof/>
+                <w:u w:val="single"/>
+              </w:rPr>
+              <mc:AlternateContent>
+                <mc:Choice Requires="wps">
+                  <w:drawing>
+                    <wp:anchor distT="0" distB="0" distL="114300" distR="114300" simplePos="0" relativeHeight="251663360" behindDoc="0" locked="0" layoutInCell="1" allowOverlap="1">
+                      <wp:simplePos x="0" y="0"/>
+                      <wp:positionH relativeFrom="column">
+                        <wp:posOffset>1576070</wp:posOffset>
+                      </wp:positionH>
+                      <wp:positionV relativeFrom="paragraph">
+                        <wp:posOffset>195580</wp:posOffset>
+                      </wp:positionV>
+                      <wp:extent cx="1828800" cy="2295525"/>
+                      <wp:effectExtent l="38100" t="38100" r="19050" b="28575"/>
+                      <wp:wrapNone/>
+                      <wp:docPr id="5" name="Straight Arrow Connector 5"/>
+                      <wp:cNvGraphicFramePr/>
+                      <a:graphic xmlns:a="http://schemas.openxmlformats.org/drawingml/2006/main">
+                        <a:graphicData uri="http://schemas.microsoft.com/office/word/2010/wordprocessingShape">
+                          <wps:wsp>
+                            <wps:cNvCnPr/>
+                            <wps:spPr>
+                              <a:xfrm flipH="1" flipV="1">
+                                <a:off x="0" y="0"/>
+                                <a:ext cx="1828800" cy="2295525"/>
+                              </a:xfrm>
+                              <a:prstGeom prst="straightConnector1">
+                                <a:avLst/>
+                              </a:prstGeom>
+                              <a:ln>
+                                <a:tailEnd type="triangle"/>
+                              </a:ln>
+                            </wps:spPr>
+                            <wps:style>
+                              <a:lnRef idx="1">
+                                <a:schemeClr val="accent1"/>
+                              </a:lnRef>
+                              <a:fillRef idx="0">
+                                <a:schemeClr val="accent1"/>
+                              </a:fillRef>
+                              <a:effectRef idx="0">
+                                <a:schemeClr val="accent1"/>
+                              </a:effectRef>
+                              <a:fontRef idx="minor">
+                                <a:schemeClr val="tx1"/>
+                              </a:fontRef>
+                            </wps:style>
+                            <wps:bodyPr/>
+                          </wps:wsp>
+                        </a:graphicData>
+                      </a:graphic>
+                    </wp:anchor>
+                  </w:drawing>
+                </mc:Choice>
+                <mc:Fallback>
+                  <w:pict>
+                    <v:shape w14:anchorId="2206B7E4" id="Straight Arrow Connector 5" o:spid="_x0000_s1026" type="#_x0000_t32" style="position:absolute;margin-left:124.1pt;margin-top:15.4pt;width:2in;height:180.75pt;flip:x y;z-index:251663360;visibility:visible;mso-wrap-style:square;mso-wrap-distance-left:9pt;mso-wrap-distance-top:0;mso-wrap-distance-right:9pt;mso-wrap-distance-bottom:0;mso-position-horizontal:absolute;mso-position-horizontal-relative:text;mso-position-vertical:absolute;mso-position-vertical-relative:text" o:gfxdata="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" strokecolor="#4472c4 [3204]" strokeweight=".5pt">
+                      <v:stroke endarrow="block" joinstyle="miter"/>
+                    </v:shape>
+                  </w:pict>
+                </mc:Fallback>
+              </mc:AlternateContent>
+            </w:r>
+            <w:r>
+              <w:rPr>
                 <w:u w:val="single"/>
               </w:rPr>
               <w:t>OSUUID</w:t>
@@ -474,13 +1111,74 @@
       </w:tr>
     </w:tbl>
     <w:p>
-      <w:proofErr w:type="spellStart"/>
       <w:r>
-        <w:t>EngineExecutible</w:t>
+        <w:rPr>
+          <w:noProof/>
+        </w:rPr>
+        <mc:AlternateContent>
+          <mc:Choice Requires="wps">
+            <w:drawing>
+              <wp:anchor distT="0" distB="0" distL="114300" distR="114300" simplePos="0" relativeHeight="251662336" behindDoc="0" locked="0" layoutInCell="1" allowOverlap="1">
+                <wp:simplePos x="0" y="0"/>
+                <wp:positionH relativeFrom="column">
+                  <wp:posOffset>1800225</wp:posOffset>
+                </wp:positionH>
+                <wp:positionV relativeFrom="paragraph">
+                  <wp:posOffset>6985</wp:posOffset>
+                </wp:positionV>
+                <wp:extent cx="333375" cy="276225"/>
+                <wp:effectExtent l="38100" t="38100" r="28575" b="28575"/>
+                <wp:wrapNone/>
+                <wp:docPr id="4" name="Straight Arrow Connector 4"/>
+                <wp:cNvGraphicFramePr/>
+                <a:graphic xmlns:a="http://schemas.openxmlformats.org/drawingml/2006/main">
+                  <a:graphicData uri="http://schemas.microsoft.com/office/word/2010/wordprocessingShape">
+                    <wps:wsp>
+                      <wps:cNvCnPr/>
+                      <wps:spPr>
+                        <a:xfrm flipH="1" flipV="1">
+                          <a:off x="0" y="0"/>
+                          <a:ext cx="333375" cy="276225"/>
+                        </a:xfrm>
+                        <a:prstGeom prst="straightConnector1">
+                          <a:avLst/>
+                        </a:prstGeom>
+                        <a:ln>
+                          <a:tailEnd type="triangle"/>
+                        </a:ln>
+                      </wps:spPr>
+                      <wps:style>
+                        <a:lnRef idx="1">
+                          <a:schemeClr val="accent1"/>
+                        </a:lnRef>
+                        <a:fillRef idx="0">
+                          <a:schemeClr val="accent1"/>
+                        </a:fillRef>
+                        <a:effectRef idx="0">
+                          <a:schemeClr val="accent1"/>
+                        </a:effectRef>
+                        <a:fontRef idx="minor">
+                          <a:schemeClr val="tx1"/>
+                        </a:fontRef>
+                      </wps:style>
+                      <wps:bodyPr/>
+                    </wps:wsp>
+                  </a:graphicData>
+                </a:graphic>
+              </wp:anchor>
+            </w:drawing>
+          </mc:Choice>
+          <mc:Fallback>
+            <w:pict>
+              <v:shape w14:anchorId="4DE40CCC" id="Straight Arrow Connector 4" o:spid="_x0000_s1026" type="#_x0000_t32" style="position:absolute;margin-left:141.75pt;margin-top:.55pt;width:26.25pt;height:21.75pt;flip:x y;z-index:251662336;visibility:visible;mso-wrap-style:square;mso-wrap-distance-left:9pt;mso-wrap-distance-top:0;mso-wrap-distance-right:9pt;mso-wrap-distance-bottom:0;mso-position-horizontal:absolute;mso-position-horizontal-relative:text;mso-position-vertical:absolute;mso-position-vertical-relative:text" o:gfxdata="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" strokecolor="#4472c4 [3204]" strokeweight=".5pt">
+                <v:stroke endarrow="block" joinstyle="miter"/>
+              </v:shape>
+            </w:pict>
+          </mc:Fallback>
+        </mc:AlternateContent>
       </w:r>
-      <w:proofErr w:type="spellEnd"/>
       <w:r>
-        <w:t>:</w:t>
+        <w:t>EngineExecutible:</w:t>
       </w:r>
     </w:p>
     <w:tbl>
@@ -509,6 +1207,73 @@
             </w:pPr>
             <w:r>
               <w:rPr>
+                <w:noProof/>
+                <w:u w:val="single"/>
+              </w:rPr>
+              <mc:AlternateContent>
+                <mc:Choice Requires="wps">
+                  <w:drawing>
+                    <wp:anchor distT="0" distB="0" distL="114300" distR="114300" simplePos="0" relativeHeight="251667456" behindDoc="0" locked="0" layoutInCell="1" allowOverlap="1">
+                      <wp:simplePos x="0" y="0"/>
+                      <wp:positionH relativeFrom="column">
+                        <wp:posOffset>2261870</wp:posOffset>
+                      </wp:positionH>
+                      <wp:positionV relativeFrom="paragraph">
+                        <wp:posOffset>219710</wp:posOffset>
+                      </wp:positionV>
+                      <wp:extent cx="1000125" cy="742950"/>
+                      <wp:effectExtent l="38100" t="0" r="28575" b="57150"/>
+                      <wp:wrapNone/>
+                      <wp:docPr id="9" name="Straight Arrow Connector 9"/>
+                      <wp:cNvGraphicFramePr/>
+                      <a:graphic xmlns:a="http://schemas.openxmlformats.org/drawingml/2006/main">
+                        <a:graphicData uri="http://schemas.microsoft.com/office/word/2010/wordprocessingShape">
+                          <wps:wsp>
+                            <wps:cNvCnPr/>
+                            <wps:spPr>
+                              <a:xfrm flipH="1">
+                                <a:off x="0" y="0"/>
+                                <a:ext cx="1000125" cy="742950"/>
+                              </a:xfrm>
+                              <a:prstGeom prst="straightConnector1">
+                                <a:avLst/>
+                              </a:prstGeom>
+                              <a:ln>
+                                <a:tailEnd type="triangle"/>
+                              </a:ln>
+                            </wps:spPr>
+                            <wps:style>
+                              <a:lnRef idx="1">
+                                <a:schemeClr val="accent1"/>
+                              </a:lnRef>
+                              <a:fillRef idx="0">
+                                <a:schemeClr val="accent1"/>
+                              </a:fillRef>
+                              <a:effectRef idx="0">
+                                <a:schemeClr val="accent1"/>
+                              </a:effectRef>
+                              <a:fontRef idx="minor">
+                                <a:schemeClr val="tx1"/>
+                              </a:fontRef>
+                            </wps:style>
+                            <wps:bodyPr/>
+                          </wps:wsp>
+                        </a:graphicData>
+                      </a:graphic>
+                    </wp:anchor>
+                  </w:drawing>
+                </mc:Choice>
+                <mc:Fallback>
+                  <w:pict>
+                    <v:shape w14:anchorId="22C772AB" id="Straight Arrow Connector 9" o:spid="_x0000_s1026" type="#_x0000_t32" style="position:absolute;margin-left:178.1pt;margin-top:17.3pt;width:78.75pt;height:58.5pt;flip:x;z-index:251667456;visibility:visible;mso-wrap-style:square;mso-wrap-distance-left:9pt;mso-wrap-distance-top:0;mso-wrap-distance-right:9pt;mso-wrap-distance-bottom:0;mso-position-horizontal:absolute;mso-position-horizontal-relative:text;mso-position-vertical:absolute;mso-position-vertical-relative:text" o:gfxdata="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" strokecolor="#4472c4 [3204]" strokeweight=".5pt">
+                      <v:stroke endarrow="block" joinstyle="miter"/>
+                    </v:shape>
+                  </w:pict>
+                </mc:Fallback>
+              </mc:AlternateContent>
+            </w:r>
+            <w:r>
+              <w:rPr>
                 <w:u w:val="single"/>
               </w:rPr>
               <w:t>OSUUID</w:t>
@@ -525,14 +1290,12 @@
                 <w:u w:val="single"/>
               </w:rPr>
             </w:pPr>
-            <w:proofErr w:type="spellStart"/>
             <w:r>
               <w:rPr>
                 <w:u w:val="single"/>
               </w:rPr>
               <w:t>EngineUUID</w:t>
             </w:r>
-            <w:proofErr w:type="spellEnd"/>
           </w:p>
         </w:tc>
       </w:tr>
@@ -566,14 +1329,79 @@
                 <w:u w:val="single"/>
               </w:rPr>
             </w:pPr>
-            <w:proofErr w:type="spellStart"/>
+            <w:r>
+              <w:rPr>
+                <w:noProof/>
+                <w:u w:val="single"/>
+              </w:rPr>
+              <mc:AlternateContent>
+                <mc:Choice Requires="wps">
+                  <w:drawing>
+                    <wp:anchor distT="0" distB="0" distL="114300" distR="114300" simplePos="0" relativeHeight="251665408" behindDoc="0" locked="0" layoutInCell="1" allowOverlap="1">
+                      <wp:simplePos x="0" y="0"/>
+                      <wp:positionH relativeFrom="column">
+                        <wp:posOffset>2366645</wp:posOffset>
+                      </wp:positionH>
+                      <wp:positionV relativeFrom="paragraph">
+                        <wp:posOffset>203835</wp:posOffset>
+                      </wp:positionV>
+                      <wp:extent cx="1504950" cy="285750"/>
+                      <wp:effectExtent l="38100" t="0" r="19050" b="76200"/>
+                      <wp:wrapNone/>
+                      <wp:docPr id="7" name="Straight Arrow Connector 7"/>
+                      <wp:cNvGraphicFramePr/>
+                      <a:graphic xmlns:a="http://schemas.openxmlformats.org/drawingml/2006/main">
+                        <a:graphicData uri="http://schemas.microsoft.com/office/word/2010/wordprocessingShape">
+                          <wps:wsp>
+                            <wps:cNvCnPr/>
+                            <wps:spPr>
+                              <a:xfrm flipH="1">
+                                <a:off x="0" y="0"/>
+                                <a:ext cx="1504950" cy="285750"/>
+                              </a:xfrm>
+                              <a:prstGeom prst="straightConnector1">
+                                <a:avLst/>
+                              </a:prstGeom>
+                              <a:ln>
+                                <a:tailEnd type="triangle"/>
+                              </a:ln>
+                            </wps:spPr>
+                            <wps:style>
+                              <a:lnRef idx="1">
+                                <a:schemeClr val="accent1"/>
+                              </a:lnRef>
+                              <a:fillRef idx="0">
+                                <a:schemeClr val="accent1"/>
+                              </a:fillRef>
+                              <a:effectRef idx="0">
+                                <a:schemeClr val="accent1"/>
+                              </a:effectRef>
+                              <a:fontRef idx="minor">
+                                <a:schemeClr val="tx1"/>
+                              </a:fontRef>
+                            </wps:style>
+                            <wps:bodyPr/>
+                          </wps:wsp>
+                        </a:graphicData>
+                      </a:graphic>
+                    </wp:anchor>
+                  </w:drawing>
+                </mc:Choice>
+                <mc:Fallback>
+                  <w:pict>
+                    <v:shape w14:anchorId="26C56E4A" id="Straight Arrow Connector 7" o:spid="_x0000_s1026" type="#_x0000_t32" style="position:absolute;margin-left:186.35pt;margin-top:16.05pt;width:118.5pt;height:22.5pt;flip:x;z-index:251665408;visibility:visible;mso-wrap-style:square;mso-wrap-distance-left:9pt;mso-wrap-distance-top:0;mso-wrap-distance-right:9pt;mso-wrap-distance-bottom:0;mso-position-horizontal:absolute;mso-position-horizontal-relative:text;mso-position-vertical:absolute;mso-position-vertical-relative:text" o:gfxdata="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" strokecolor="#4472c4 [3204]" strokeweight=".5pt">
+                      <v:stroke endarrow="block" joinstyle="miter"/>
+                    </v:shape>
+                  </w:pict>
+                </mc:Fallback>
+              </mc:AlternateContent>
+            </w:r>
             <w:r>
               <w:rPr>
                 <w:u w:val="single"/>
               </w:rPr>
               <w:t>LanguageUUID</w:t>
             </w:r>
-            <w:proofErr w:type="spellEnd"/>
           </w:p>
         </w:tc>
         <w:tc>
@@ -586,14 +1414,12 @@
                 <w:u w:val="single"/>
               </w:rPr>
             </w:pPr>
-            <w:proofErr w:type="spellStart"/>
             <w:r>
               <w:rPr>
                 <w:u w:val="single"/>
               </w:rPr>
               <w:t>EngineUUID</w:t>
             </w:r>
-            <w:proofErr w:type="spellEnd"/>
           </w:p>
         </w:tc>
       </w:tr>
@@ -619,11 +1445,9 @@
             <w:tcW w:w="4675" w:type="dxa"/>
           </w:tcPr>
           <w:p>
-            <w:proofErr w:type="spellStart"/>
             <w:r>
               <w:t>EngineUUID</w:t>
             </w:r>
-            <w:proofErr w:type="spellEnd"/>
           </w:p>
         </w:tc>
         <w:tc>
@@ -640,15 +1464,7 @@
     </w:tbl>
     <w:p>
       <w:r>
-        <w:t>Hardware (</w:t>
-      </w:r>
-      <w:proofErr w:type="spellStart"/>
-      <w:r>
-        <w:t>MoBo</w:t>
-      </w:r>
-      <w:proofErr w:type="spellEnd"/>
-      <w:r>
-        <w:t>)</w:t>
+        <w:t>Hardware (MoBo)</w:t>
       </w:r>
       <w:r>
         <w:t>:</w:t>
@@ -678,6 +1494,73 @@
                 <w:u w:val="single"/>
               </w:rPr>
             </w:pPr>
+            <w:r>
+              <w:rPr>
+                <w:noProof/>
+                <w:u w:val="single"/>
+              </w:rPr>
+              <mc:AlternateContent>
+                <mc:Choice Requires="wps">
+                  <w:drawing>
+                    <wp:anchor distT="0" distB="0" distL="114300" distR="114300" simplePos="0" relativeHeight="251664384" behindDoc="0" locked="0" layoutInCell="1" allowOverlap="1">
+                      <wp:simplePos x="0" y="0"/>
+                      <wp:positionH relativeFrom="column">
+                        <wp:posOffset>490220</wp:posOffset>
+                      </wp:positionH>
+                      <wp:positionV relativeFrom="paragraph">
+                        <wp:posOffset>187960</wp:posOffset>
+                      </wp:positionV>
+                      <wp:extent cx="152400" cy="295275"/>
+                      <wp:effectExtent l="38100" t="38100" r="19050" b="28575"/>
+                      <wp:wrapNone/>
+                      <wp:docPr id="6" name="Straight Arrow Connector 6"/>
+                      <wp:cNvGraphicFramePr/>
+                      <a:graphic xmlns:a="http://schemas.openxmlformats.org/drawingml/2006/main">
+                        <a:graphicData uri="http://schemas.microsoft.com/office/word/2010/wordprocessingShape">
+                          <wps:wsp>
+                            <wps:cNvCnPr/>
+                            <wps:spPr>
+                              <a:xfrm flipH="1" flipV="1">
+                                <a:off x="0" y="0"/>
+                                <a:ext cx="152400" cy="295275"/>
+                              </a:xfrm>
+                              <a:prstGeom prst="straightConnector1">
+                                <a:avLst/>
+                              </a:prstGeom>
+                              <a:ln>
+                                <a:tailEnd type="triangle"/>
+                              </a:ln>
+                            </wps:spPr>
+                            <wps:style>
+                              <a:lnRef idx="1">
+                                <a:schemeClr val="accent1"/>
+                              </a:lnRef>
+                              <a:fillRef idx="0">
+                                <a:schemeClr val="accent1"/>
+                              </a:fillRef>
+                              <a:effectRef idx="0">
+                                <a:schemeClr val="accent1"/>
+                              </a:effectRef>
+                              <a:fontRef idx="minor">
+                                <a:schemeClr val="tx1"/>
+                              </a:fontRef>
+                            </wps:style>
+                            <wps:bodyPr/>
+                          </wps:wsp>
+                        </a:graphicData>
+                      </a:graphic>
+                    </wp:anchor>
+                  </w:drawing>
+                </mc:Choice>
+                <mc:Fallback>
+                  <w:pict>
+                    <v:shape w14:anchorId="420E40D7" id="Straight Arrow Connector 6" o:spid="_x0000_s1026" type="#_x0000_t32" style="position:absolute;margin-left:38.6pt;margin-top:14.8pt;width:12pt;height:23.25pt;flip:x y;z-index:251664384;visibility:visible;mso-wrap-style:square;mso-wrap-distance-left:9pt;mso-wrap-distance-top:0;mso-wrap-distance-right:9pt;mso-wrap-distance-bottom:0;mso-position-horizontal:absolute;mso-position-horizontal-relative:text;mso-position-vertical:absolute;mso-position-vertical-relative:text" o:gfxdata="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" strokecolor="#4472c4 [3204]" strokeweight=".5pt">
+                      <v:stroke endarrow="block" joinstyle="miter"/>
+                    </v:shape>
+                  </w:pict>
+                </mc:Fallback>
+              </mc:AlternateContent>
+            </w:r>
             <w:r>
               <w:rPr>
                 <w:u w:val="single"/>

</xml_diff>